<commit_message>
Added captures for programs.
</commit_message>
<xml_diff>
--- a/Documentacion/Documentacion-Guitarra.docx
+++ b/Documentacion/Documentacion-Guitarra.docx
@@ -695,6 +695,8 @@
           <w:r>
             <w:t>Indice</w:t>
           </w:r>
+          <w:bookmarkStart w:id="0" w:name="_GoBack"/>
+          <w:bookmarkEnd w:id="0"/>
         </w:p>
         <w:p>
           <w:pPr>
@@ -714,13 +716,13 @@
           <w:r>
             <w:fldChar w:fldCharType="separate"/>
           </w:r>
-          <w:hyperlink w:anchor="_Toc451949696" w:history="1">
+          <w:hyperlink w:anchor="_Toc452573775" w:history="1">
             <w:r>
               <w:rPr>
                 <w:rStyle w:val="Hyperlink"/>
                 <w:rFonts w:eastAsia="Times New Roman" w:cs="Arial"/>
               </w:rPr>
-              <w:t>Introduccion</w:t>
+              <w:t>Introducción</w:t>
             </w:r>
             <w:r>
               <w:rPr>
@@ -738,7 +740,7 @@
               <w:rPr>
                 <w:webHidden/>
               </w:rPr>
-              <w:instrText xml:space="preserve"> PAGEREF _Toc451949696 \h </w:instrText>
+              <w:instrText xml:space="preserve"> PAGEREF _Toc452573775 \h </w:instrText>
             </w:r>
             <w:r>
               <w:rPr>
@@ -755,7 +757,7 @@
               <w:rPr>
                 <w:webHidden/>
               </w:rPr>
-              <w:t>1</w:t>
+              <w:t>2</w:t>
             </w:r>
             <w:r>
               <w:rPr>
@@ -774,7 +776,7 @@
               <w:lang w:val="en-US"/>
             </w:rPr>
           </w:pPr>
-          <w:hyperlink w:anchor="_Toc451949697" w:history="1">
+          <w:hyperlink w:anchor="_Toc452573776" w:history="1">
             <w:r>
               <w:rPr>
                 <w:rStyle w:val="Hyperlink"/>
@@ -798,7 +800,7 @@
               <w:rPr>
                 <w:webHidden/>
               </w:rPr>
-              <w:instrText xml:space="preserve"> PAGEREF _Toc451949697 \h </w:instrText>
+              <w:instrText xml:space="preserve"> PAGEREF _Toc452573776 \h </w:instrText>
             </w:r>
             <w:r>
               <w:rPr>
@@ -815,7 +817,7 @@
               <w:rPr>
                 <w:webHidden/>
               </w:rPr>
-              <w:t>1</w:t>
+              <w:t>2</w:t>
             </w:r>
             <w:r>
               <w:rPr>
@@ -834,7 +836,7 @@
               <w:lang w:val="en-US"/>
             </w:rPr>
           </w:pPr>
-          <w:hyperlink w:anchor="_Toc451949698" w:history="1">
+          <w:hyperlink w:anchor="_Toc452573777" w:history="1">
             <w:r>
               <w:rPr>
                 <w:rStyle w:val="Hyperlink"/>
@@ -858,7 +860,7 @@
               <w:rPr>
                 <w:webHidden/>
               </w:rPr>
-              <w:instrText xml:space="preserve"> PAGEREF _Toc451949698 \h </w:instrText>
+              <w:instrText xml:space="preserve"> PAGEREF _Toc452573777 \h </w:instrText>
             </w:r>
             <w:r>
               <w:rPr>
@@ -894,7 +896,7 @@
               <w:lang w:val="en-US"/>
             </w:rPr>
           </w:pPr>
-          <w:hyperlink w:anchor="_Toc451949699" w:history="1">
+          <w:hyperlink w:anchor="_Toc452573778" w:history="1">
             <w:r>
               <w:rPr>
                 <w:rStyle w:val="Hyperlink"/>
@@ -918,7 +920,7 @@
               <w:rPr>
                 <w:webHidden/>
               </w:rPr>
-              <w:instrText xml:space="preserve"> PAGEREF _Toc451949699 \h </w:instrText>
+              <w:instrText xml:space="preserve"> PAGEREF _Toc452573778 \h </w:instrText>
             </w:r>
             <w:r>
               <w:rPr>
@@ -935,7 +937,7 @@
               <w:rPr>
                 <w:webHidden/>
               </w:rPr>
-              <w:t>2</w:t>
+              <w:t>3</w:t>
             </w:r>
             <w:r>
               <w:rPr>
@@ -954,7 +956,7 @@
               <w:lang w:val="en-US"/>
             </w:rPr>
           </w:pPr>
-          <w:hyperlink w:anchor="_Toc451949700" w:history="1">
+          <w:hyperlink w:anchor="_Toc452573779" w:history="1">
             <w:r>
               <w:rPr>
                 <w:rStyle w:val="Hyperlink"/>
@@ -977,7 +979,7 @@
               <w:rPr>
                 <w:webHidden/>
               </w:rPr>
-              <w:instrText xml:space="preserve"> PAGEREF _Toc451949700 \h </w:instrText>
+              <w:instrText xml:space="preserve"> PAGEREF _Toc452573779 \h </w:instrText>
             </w:r>
             <w:r>
               <w:rPr>
@@ -994,7 +996,7 @@
               <w:rPr>
                 <w:webHidden/>
               </w:rPr>
-              <w:t>2</w:t>
+              <w:t>4</w:t>
             </w:r>
             <w:r>
               <w:rPr>
@@ -1013,7 +1015,7 @@
               <w:lang w:val="en-US"/>
             </w:rPr>
           </w:pPr>
-          <w:hyperlink w:anchor="_Toc451949701" w:history="1">
+          <w:hyperlink w:anchor="_Toc452573780" w:history="1">
             <w:r>
               <w:rPr>
                 <w:rStyle w:val="Hyperlink"/>
@@ -1037,7 +1039,7 @@
               <w:rPr>
                 <w:webHidden/>
               </w:rPr>
-              <w:instrText xml:space="preserve"> PAGEREF _Toc451949701 \h </w:instrText>
+              <w:instrText xml:space="preserve"> PAGEREF _Toc452573780 \h </w:instrText>
             </w:r>
             <w:r>
               <w:rPr>
@@ -1054,7 +1056,7 @@
               <w:rPr>
                 <w:webHidden/>
               </w:rPr>
-              <w:t>2</w:t>
+              <w:t>4</w:t>
             </w:r>
             <w:r>
               <w:rPr>
@@ -1073,7 +1075,7 @@
               <w:lang w:val="en-US"/>
             </w:rPr>
           </w:pPr>
-          <w:hyperlink w:anchor="_Toc451949702" w:history="1">
+          <w:hyperlink w:anchor="_Toc452573781" w:history="1">
             <w:r>
               <w:rPr>
                 <w:rStyle w:val="Hyperlink"/>
@@ -1097,7 +1099,7 @@
               <w:rPr>
                 <w:webHidden/>
               </w:rPr>
-              <w:instrText xml:space="preserve"> PAGEREF _Toc451949702 \h </w:instrText>
+              <w:instrText xml:space="preserve"> PAGEREF _Toc452573781 \h </w:instrText>
             </w:r>
             <w:r>
               <w:rPr>
@@ -1114,7 +1116,7 @@
               <w:rPr>
                 <w:webHidden/>
               </w:rPr>
-              <w:t>3</w:t>
+              <w:t>4</w:t>
             </w:r>
             <w:r>
               <w:rPr>
@@ -1133,7 +1135,7 @@
               <w:lang w:val="en-US"/>
             </w:rPr>
           </w:pPr>
-          <w:hyperlink w:anchor="_Toc451949703" w:history="1">
+          <w:hyperlink w:anchor="_Toc452573782" w:history="1">
             <w:r>
               <w:rPr>
                 <w:rStyle w:val="Hyperlink"/>
@@ -1157,7 +1159,7 @@
               <w:rPr>
                 <w:webHidden/>
               </w:rPr>
-              <w:instrText xml:space="preserve"> PAGEREF _Toc451949703 \h </w:instrText>
+              <w:instrText xml:space="preserve"> PAGEREF _Toc452573782 \h </w:instrText>
             </w:r>
             <w:r>
               <w:rPr>
@@ -1174,7 +1176,7 @@
               <w:rPr>
                 <w:webHidden/>
               </w:rPr>
-              <w:t>3</w:t>
+              <w:t>4</w:t>
             </w:r>
             <w:r>
               <w:rPr>
@@ -1193,13 +1195,13 @@
               <w:lang w:val="en-US"/>
             </w:rPr>
           </w:pPr>
-          <w:hyperlink w:anchor="_Toc451949704" w:history="1">
+          <w:hyperlink w:anchor="_Toc452573783" w:history="1">
             <w:r>
               <w:rPr>
                 <w:rStyle w:val="Hyperlink"/>
                 <w:lang w:val="es-ES"/>
               </w:rPr>
-              <w:t>Justificacion</w:t>
+              <w:t>Justificación</w:t>
             </w:r>
             <w:r>
               <w:rPr>
@@ -1217,7 +1219,7 @@
               <w:rPr>
                 <w:webHidden/>
               </w:rPr>
-              <w:instrText xml:space="preserve"> PAGEREF _Toc451949704 \h </w:instrText>
+              <w:instrText xml:space="preserve"> PAGEREF _Toc452573783 \h </w:instrText>
             </w:r>
             <w:r>
               <w:rPr>
@@ -1234,7 +1236,7 @@
               <w:rPr>
                 <w:webHidden/>
               </w:rPr>
-              <w:t>3</w:t>
+              <w:t>4</w:t>
             </w:r>
             <w:r>
               <w:rPr>
@@ -1253,7 +1255,7 @@
               <w:lang w:val="en-US"/>
             </w:rPr>
           </w:pPr>
-          <w:hyperlink w:anchor="_Toc451949705" w:history="1">
+          <w:hyperlink w:anchor="_Toc452573784" w:history="1">
             <w:r>
               <w:rPr>
                 <w:rStyle w:val="Hyperlink"/>
@@ -1276,7 +1278,7 @@
               <w:rPr>
                 <w:webHidden/>
               </w:rPr>
-              <w:instrText xml:space="preserve"> PAGEREF _Toc451949705 \h </w:instrText>
+              <w:instrText xml:space="preserve"> PAGEREF _Toc452573784 \h </w:instrText>
             </w:r>
             <w:r>
               <w:rPr>
@@ -1293,7 +1295,184 @@
               <w:rPr>
                 <w:webHidden/>
               </w:rPr>
-              <w:t>4</w:t>
+              <w:t>5</w:t>
+            </w:r>
+            <w:r>
+              <w:rPr>
+                <w:webHidden/>
+              </w:rPr>
+              <w:fldChar w:fldCharType="end"/>
+            </w:r>
+          </w:hyperlink>
+        </w:p>
+        <w:p>
+          <w:pPr>
+            <w:pStyle w:val="TOC2"/>
+            <w:rPr>
+              <w:rFonts w:asciiTheme="minorHAnsi" w:eastAsiaTheme="minorEastAsia" w:hAnsiTheme="minorHAnsi"/>
+              <w:sz w:val="22"/>
+              <w:lang w:val="en-US"/>
+            </w:rPr>
+          </w:pPr>
+          <w:hyperlink w:anchor="_Toc452573785" w:history="1">
+            <w:r>
+              <w:rPr>
+                <w:rStyle w:val="Hyperlink"/>
+              </w:rPr>
+              <w:t>Pruebas</w:t>
+            </w:r>
+            <w:r>
+              <w:rPr>
+                <w:webHidden/>
+              </w:rPr>
+              <w:tab/>
+            </w:r>
+            <w:r>
+              <w:rPr>
+                <w:webHidden/>
+              </w:rPr>
+              <w:fldChar w:fldCharType="begin"/>
+            </w:r>
+            <w:r>
+              <w:rPr>
+                <w:webHidden/>
+              </w:rPr>
+              <w:instrText xml:space="preserve"> PAGEREF _Toc452573785 \h </w:instrText>
+            </w:r>
+            <w:r>
+              <w:rPr>
+                <w:webHidden/>
+              </w:rPr>
+            </w:r>
+            <w:r>
+              <w:rPr>
+                <w:webHidden/>
+              </w:rPr>
+              <w:fldChar w:fldCharType="separate"/>
+            </w:r>
+            <w:r>
+              <w:rPr>
+                <w:webHidden/>
+              </w:rPr>
+              <w:t>6</w:t>
+            </w:r>
+            <w:r>
+              <w:rPr>
+                <w:webHidden/>
+              </w:rPr>
+              <w:fldChar w:fldCharType="end"/>
+            </w:r>
+          </w:hyperlink>
+        </w:p>
+        <w:p>
+          <w:pPr>
+            <w:pStyle w:val="TOC2"/>
+            <w:rPr>
+              <w:rFonts w:asciiTheme="minorHAnsi" w:eastAsiaTheme="minorEastAsia" w:hAnsiTheme="minorHAnsi"/>
+              <w:sz w:val="22"/>
+              <w:lang w:val="en-US"/>
+            </w:rPr>
+          </w:pPr>
+          <w:hyperlink w:anchor="_Toc452573786" w:history="1">
+            <w:r>
+              <w:rPr>
+                <w:rStyle w:val="Hyperlink"/>
+              </w:rPr>
+              <w:t>Resultados</w:t>
+            </w:r>
+            <w:r>
+              <w:rPr>
+                <w:webHidden/>
+              </w:rPr>
+              <w:tab/>
+            </w:r>
+            <w:r>
+              <w:rPr>
+                <w:webHidden/>
+              </w:rPr>
+              <w:fldChar w:fldCharType="begin"/>
+            </w:r>
+            <w:r>
+              <w:rPr>
+                <w:webHidden/>
+              </w:rPr>
+              <w:instrText xml:space="preserve"> PAGEREF _Toc452573786 \h </w:instrText>
+            </w:r>
+            <w:r>
+              <w:rPr>
+                <w:webHidden/>
+              </w:rPr>
+            </w:r>
+            <w:r>
+              <w:rPr>
+                <w:webHidden/>
+              </w:rPr>
+              <w:fldChar w:fldCharType="separate"/>
+            </w:r>
+            <w:r>
+              <w:rPr>
+                <w:webHidden/>
+              </w:rPr>
+              <w:t>14</w:t>
+            </w:r>
+            <w:r>
+              <w:rPr>
+                <w:webHidden/>
+              </w:rPr>
+              <w:fldChar w:fldCharType="end"/>
+            </w:r>
+          </w:hyperlink>
+        </w:p>
+        <w:p>
+          <w:pPr>
+            <w:pStyle w:val="TOC2"/>
+            <w:rPr>
+              <w:rFonts w:asciiTheme="minorHAnsi" w:eastAsiaTheme="minorEastAsia" w:hAnsiTheme="minorHAnsi"/>
+              <w:sz w:val="22"/>
+              <w:lang w:val="en-US"/>
+            </w:rPr>
+          </w:pPr>
+          <w:hyperlink w:anchor="_Toc452573787" w:history="1">
+            <w:r>
+              <w:rPr>
+                <w:rStyle w:val="Hyperlink"/>
+              </w:rPr>
+              <w:t>Trabajo futuro</w:t>
+            </w:r>
+            <w:r>
+              <w:rPr>
+                <w:webHidden/>
+              </w:rPr>
+              <w:tab/>
+            </w:r>
+            <w:r>
+              <w:rPr>
+                <w:webHidden/>
+              </w:rPr>
+              <w:fldChar w:fldCharType="begin"/>
+            </w:r>
+            <w:r>
+              <w:rPr>
+                <w:webHidden/>
+              </w:rPr>
+              <w:instrText xml:space="preserve"> PAGEREF _Toc452573787 \h </w:instrText>
+            </w:r>
+            <w:r>
+              <w:rPr>
+                <w:webHidden/>
+              </w:rPr>
+            </w:r>
+            <w:r>
+              <w:rPr>
+                <w:webHidden/>
+              </w:rPr>
+              <w:fldChar w:fldCharType="separate"/>
+            </w:r>
+            <w:r>
+              <w:rPr>
+                <w:webHidden/>
+              </w:rPr>
+              <w:t>15</w:t>
             </w:r>
             <w:r>
               <w:rPr>
@@ -1312,7 +1491,7 @@
               <w:lang w:val="en-US"/>
             </w:rPr>
           </w:pPr>
-          <w:hyperlink w:anchor="_Toc451949706" w:history="1">
+          <w:hyperlink w:anchor="_Toc452573788" w:history="1">
             <w:r>
               <w:rPr>
                 <w:rStyle w:val="Hyperlink"/>
@@ -1335,7 +1514,7 @@
               <w:rPr>
                 <w:webHidden/>
               </w:rPr>
-              <w:instrText xml:space="preserve"> PAGEREF _Toc451949706 \h </w:instrText>
+              <w:instrText xml:space="preserve"> PAGEREF _Toc452573788 \h </w:instrText>
             </w:r>
             <w:r>
               <w:rPr>
@@ -1352,7 +1531,7 @@
               <w:rPr>
                 <w:webHidden/>
               </w:rPr>
-              <w:t>5</w:t>
+              <w:t>16</w:t>
             </w:r>
             <w:r>
               <w:rPr>
@@ -1371,7 +1550,7 @@
               <w:lang w:val="en-US"/>
             </w:rPr>
           </w:pPr>
-          <w:hyperlink w:anchor="_Toc451949707" w:history="1">
+          <w:hyperlink w:anchor="_Toc452573789" w:history="1">
             <w:r>
               <w:rPr>
                 <w:rStyle w:val="Hyperlink"/>
@@ -1394,7 +1573,7 @@
               <w:rPr>
                 <w:webHidden/>
               </w:rPr>
-              <w:instrText xml:space="preserve"> PAGEREF _Toc451949707 \h </w:instrText>
+              <w:instrText xml:space="preserve"> PAGEREF _Toc452573789 \h </w:instrText>
             </w:r>
             <w:r>
               <w:rPr>
@@ -1411,7 +1590,7 @@
               <w:rPr>
                 <w:webHidden/>
               </w:rPr>
-              <w:t>5</w:t>
+              <w:t>17</w:t>
             </w:r>
             <w:r>
               <w:rPr>
@@ -1447,8 +1626,7 @@
           <w:szCs w:val="36"/>
         </w:rPr>
       </w:pPr>
-      <w:bookmarkStart w:id="0" w:name="_Toc451949597"/>
-      <w:bookmarkStart w:id="1" w:name="_Toc451949696"/>
+      <w:bookmarkStart w:id="1" w:name="_Toc451949597"/>
       <w:r>
         <w:rPr>
           <w:rFonts w:eastAsia="Times New Roman" w:cs="Arial"/>
@@ -1457,8 +1635,6 @@
         <w:br w:type="page"/>
       </w:r>
     </w:p>
-    <w:bookmarkEnd w:id="0"/>
-    <w:bookmarkEnd w:id="1"/>
     <w:p>
       <w:pPr>
         <w:pStyle w:val="Heading2"/>
@@ -1469,6 +1645,8 @@
           <w:szCs w:val="36"/>
         </w:rPr>
       </w:pPr>
+      <w:bookmarkStart w:id="2" w:name="_Toc452573775"/>
+      <w:bookmarkEnd w:id="1"/>
       <w:r>
         <w:rPr>
           <w:rFonts w:eastAsia="Times New Roman" w:cs="Arial"/>
@@ -1477,6 +1655,52 @@
         <w:lastRenderedPageBreak/>
         <w:t>Introducción</w:t>
       </w:r>
+      <w:bookmarkEnd w:id="2"/>
+    </w:p>
+    <w:p>
+      <w:pPr>
+        <w:spacing w:line="360" w:lineRule="auto"/>
+        <w:jc w:val="both"/>
+        <w:rPr>
+          <w:rFonts w:eastAsia="Times New Roman" w:cs="Arial"/>
+          <w:szCs w:val="36"/>
+        </w:rPr>
+      </w:pPr>
+      <w:r>
+        <w:rPr>
+          <w:rFonts w:eastAsia="Times New Roman" w:cs="Arial"/>
+          <w:szCs w:val="36"/>
+        </w:rPr>
+        <w:t xml:space="preserve">Este proyecto consiste en realizar una guitarra donde las notas que se tocaran no serán con cuerdas, sino simplemente con sensores. Con la ayuda de un arduino y otros componentes se puede lograr hacer una guitarra cuyas notas se tocaran simplemente con el pasar de la mano </w:t>
+      </w:r>
+      <w:r>
+        <w:rPr>
+          <w:rFonts w:eastAsia="Times New Roman" w:cs="Arial"/>
+          <w:szCs w:val="36"/>
+        </w:rPr>
+        <w:t>vía</w:t>
+      </w:r>
+      <w:r>
+        <w:rPr>
+          <w:rFonts w:eastAsia="Times New Roman" w:cs="Arial"/>
+          <w:szCs w:val="36"/>
+        </w:rPr>
+        <w:t xml:space="preserve"> sensores, para </w:t>
+      </w:r>
+      <w:r>
+        <w:rPr>
+          <w:rFonts w:eastAsia="Times New Roman" w:cs="Arial"/>
+          <w:szCs w:val="36"/>
+        </w:rPr>
+        <w:t>así</w:t>
+      </w:r>
+      <w:r>
+        <w:rPr>
+          <w:rFonts w:eastAsia="Times New Roman" w:cs="Arial"/>
+          <w:szCs w:val="36"/>
+        </w:rPr>
+        <w:t xml:space="preserve"> facilitar el aprendizaje de tal.</w:t>
+      </w:r>
     </w:p>
     <w:p>
       <w:pPr>
@@ -1488,41 +1712,6 @@
           <w:szCs w:val="36"/>
         </w:rPr>
       </w:pPr>
-      <w:r>
-        <w:rPr>
-          <w:rFonts w:eastAsia="Times New Roman" w:cs="Arial"/>
-          <w:szCs w:val="36"/>
-        </w:rPr>
-        <w:t xml:space="preserve">Este proyecto consiste en realizar una guitarra donde las notas que se tocaran no serán con cuerdas, sino simplemente con sensores. Con la ayuda de un arduino y otros componentes se puede lograr hacer una guitarra cuyas notas se tocaran simplemente con el pasar de la mano </w:t>
-      </w:r>
-      <w:r>
-        <w:rPr>
-          <w:rFonts w:eastAsia="Times New Roman" w:cs="Arial"/>
-          <w:szCs w:val="36"/>
-        </w:rPr>
-        <w:t>vía</w:t>
-      </w:r>
-      <w:r>
-        <w:rPr>
-          <w:rFonts w:eastAsia="Times New Roman" w:cs="Arial"/>
-          <w:szCs w:val="36"/>
-        </w:rPr>
-        <w:t xml:space="preserve"> sensores, para </w:t>
-      </w:r>
-      <w:r>
-        <w:rPr>
-          <w:rFonts w:eastAsia="Times New Roman" w:cs="Arial"/>
-          <w:szCs w:val="36"/>
-        </w:rPr>
-        <w:t>así</w:t>
-      </w:r>
-      <w:r>
-        <w:rPr>
-          <w:rFonts w:eastAsia="Times New Roman" w:cs="Arial"/>
-          <w:szCs w:val="36"/>
-        </w:rPr>
-        <w:t xml:space="preserve"> facilitar el aprendizaje de tal.</w:t>
-      </w:r>
     </w:p>
     <w:p>
       <w:pPr>
@@ -1534,8 +1723,8 @@
           <w:szCs w:val="36"/>
         </w:rPr>
       </w:pPr>
-      <w:bookmarkStart w:id="2" w:name="_Toc451949598"/>
-      <w:bookmarkStart w:id="3" w:name="_Toc451949697"/>
+      <w:bookmarkStart w:id="3" w:name="_Toc451949598"/>
+      <w:bookmarkStart w:id="4" w:name="_Toc452573776"/>
       <w:r>
         <w:rPr>
           <w:rFonts w:eastAsia="Times New Roman" w:cs="Arial"/>
@@ -1543,14 +1732,8 @@
         </w:rPr>
         <w:t>Arduino</w:t>
       </w:r>
-      <w:bookmarkEnd w:id="2"/>
       <w:bookmarkEnd w:id="3"/>
-    </w:p>
-    <w:p>
-      <w:pPr>
-        <w:spacing w:line="360" w:lineRule="auto"/>
-        <w:jc w:val="both"/>
-      </w:pPr>
+      <w:bookmarkEnd w:id="4"/>
     </w:p>
     <w:p>
       <w:pPr>
@@ -1630,6 +1813,16 @@
     </w:p>
     <w:p>
       <w:pPr>
+        <w:spacing w:after="200" w:line="360" w:lineRule="auto"/>
+        <w:jc w:val="both"/>
+        <w:rPr>
+          <w:rFonts w:eastAsia="Times New Roman" w:cs="Arial"/>
+          <w:szCs w:val="36"/>
+        </w:rPr>
+      </w:pPr>
+    </w:p>
+    <w:p>
+      <w:pPr>
         <w:pStyle w:val="Heading2"/>
         <w:spacing w:line="360" w:lineRule="auto"/>
         <w:jc w:val="both"/>
@@ -1638,8 +1831,8 @@
           <w:szCs w:val="36"/>
         </w:rPr>
       </w:pPr>
-      <w:bookmarkStart w:id="4" w:name="_Toc451949599"/>
-      <w:bookmarkStart w:id="5" w:name="_Toc451949698"/>
+      <w:bookmarkStart w:id="5" w:name="_Toc451949599"/>
+      <w:bookmarkStart w:id="6" w:name="_Toc452573777"/>
       <w:r>
         <w:rPr>
           <w:rFonts w:eastAsia="Times New Roman" w:cs="Arial"/>
@@ -1647,14 +1840,8 @@
         </w:rPr>
         <w:t>Processing</w:t>
       </w:r>
-      <w:bookmarkEnd w:id="4"/>
       <w:bookmarkEnd w:id="5"/>
-    </w:p>
-    <w:p>
-      <w:pPr>
-        <w:spacing w:line="360" w:lineRule="auto"/>
-        <w:jc w:val="both"/>
-      </w:pPr>
+      <w:bookmarkEnd w:id="6"/>
     </w:p>
     <w:p>
       <w:pPr>
@@ -1734,8 +1921,8 @@
           <w:szCs w:val="36"/>
         </w:rPr>
       </w:pPr>
-      <w:bookmarkStart w:id="6" w:name="_Toc451949600"/>
-      <w:bookmarkStart w:id="7" w:name="_Toc451949699"/>
+      <w:bookmarkStart w:id="7" w:name="_Toc451949600"/>
+      <w:bookmarkStart w:id="8" w:name="_Toc452573778"/>
       <w:r>
         <w:rPr>
           <w:rFonts w:eastAsia="Times New Roman" w:cs="Arial"/>
@@ -1744,8 +1931,8 @@
         <w:lastRenderedPageBreak/>
         <w:t>Sensor ultrasónico PING))))</w:t>
       </w:r>
-      <w:bookmarkEnd w:id="6"/>
       <w:bookmarkEnd w:id="7"/>
+      <w:bookmarkEnd w:id="8"/>
     </w:p>
     <w:p>
       <w:pPr>
@@ -1836,8 +2023,7 @@
           <w:szCs w:val="36"/>
         </w:rPr>
       </w:pPr>
-      <w:bookmarkStart w:id="8" w:name="_Toc451949601"/>
-      <w:bookmarkStart w:id="9" w:name="_Toc451949700"/>
+      <w:bookmarkStart w:id="9" w:name="_Toc451949601"/>
       <w:r>
         <w:rPr>
           <w:rFonts w:eastAsia="Times New Roman" w:cs="Arial"/>
@@ -1858,6 +2044,7 @@
           <w:szCs w:val="36"/>
         </w:rPr>
       </w:pPr>
+      <w:bookmarkStart w:id="10" w:name="_Toc452573779"/>
       <w:r>
         <w:rPr>
           <w:rFonts w:eastAsia="Times New Roman" w:cs="Arial"/>
@@ -1867,8 +2054,8 @@
         <w:lastRenderedPageBreak/>
         <w:t>Planteamiento de la práctica</w:t>
       </w:r>
-      <w:bookmarkEnd w:id="8"/>
       <w:bookmarkEnd w:id="9"/>
+      <w:bookmarkEnd w:id="10"/>
     </w:p>
     <w:p>
       <w:pPr>
@@ -1886,16 +2073,16 @@
           <w:lang w:val="es-ES"/>
         </w:rPr>
       </w:pPr>
-      <w:bookmarkStart w:id="10" w:name="_Toc451949602"/>
-      <w:bookmarkStart w:id="11" w:name="_Toc451949701"/>
+      <w:bookmarkStart w:id="11" w:name="_Toc451949602"/>
+      <w:bookmarkStart w:id="12" w:name="_Toc452573780"/>
       <w:r>
         <w:rPr>
           <w:lang w:val="es-ES"/>
         </w:rPr>
         <w:t>Definición del problema</w:t>
       </w:r>
-      <w:bookmarkEnd w:id="10"/>
       <w:bookmarkEnd w:id="11"/>
+      <w:bookmarkEnd w:id="12"/>
     </w:p>
     <w:p>
       <w:pPr>
@@ -1922,16 +2109,16 @@
           <w:lang w:val="es-ES"/>
         </w:rPr>
       </w:pPr>
-      <w:bookmarkStart w:id="12" w:name="_Toc451949603"/>
-      <w:bookmarkStart w:id="13" w:name="_Toc451949702"/>
+      <w:bookmarkStart w:id="13" w:name="_Toc451949603"/>
+      <w:bookmarkStart w:id="14" w:name="_Toc452573781"/>
       <w:r>
         <w:rPr>
           <w:lang w:val="es-ES"/>
         </w:rPr>
         <w:t>Objetivos Generales</w:t>
       </w:r>
-      <w:bookmarkEnd w:id="12"/>
       <w:bookmarkEnd w:id="13"/>
+      <w:bookmarkEnd w:id="14"/>
     </w:p>
     <w:p>
       <w:pPr>
@@ -1981,8 +2168,8 @@
           <w:lang w:val="es-ES"/>
         </w:rPr>
       </w:pPr>
-      <w:bookmarkStart w:id="14" w:name="_Toc451949604"/>
-      <w:bookmarkStart w:id="15" w:name="_Toc451949703"/>
+      <w:bookmarkStart w:id="15" w:name="_Toc451949604"/>
+      <w:bookmarkStart w:id="16" w:name="_Toc452573782"/>
       <w:r>
         <w:rPr>
           <w:lang w:val="es-ES"/>
@@ -1995,8 +2182,8 @@
         </w:rPr>
         <w:t>Específicos</w:t>
       </w:r>
-      <w:bookmarkEnd w:id="14"/>
       <w:bookmarkEnd w:id="15"/>
+      <w:bookmarkEnd w:id="16"/>
     </w:p>
     <w:p>
       <w:pPr>
@@ -2067,12 +2254,14 @@
           <w:lang w:val="es-ES"/>
         </w:rPr>
       </w:pPr>
+      <w:bookmarkStart w:id="17" w:name="_Toc452573783"/>
       <w:r>
         <w:rPr>
           <w:lang w:val="es-ES"/>
         </w:rPr>
         <w:t>Justificación</w:t>
       </w:r>
+      <w:bookmarkEnd w:id="17"/>
     </w:p>
     <w:p>
       <w:pPr>
@@ -2120,14 +2309,13 @@
       <w:r>
         <w:t xml:space="preserve"> logrado explotar las aplicaciones que esta ofrece y poder dejar a las personas con una nueva forma de tocar este instrumento, e incluso que logre inspirar a otras mentes tanto creativas como  artísticas.</w:t>
       </w:r>
-      <w:bookmarkStart w:id="16" w:name="_Toc451949606"/>
-      <w:bookmarkStart w:id="17" w:name="_Toc451949705"/>
-    </w:p>
-    <w:p>
-      <w:pPr>
-        <w:spacing w:line="360" w:lineRule="auto"/>
-        <w:jc w:val="both"/>
-      </w:pPr>
+      <w:bookmarkStart w:id="18" w:name="_Toc451949606"/>
+    </w:p>
+    <w:p>
+      <w:pPr>
+        <w:pStyle w:val="Heading1"/>
+      </w:pPr>
+      <w:bookmarkStart w:id="19" w:name="_Toc452573784"/>
       <w:r>
         <w:rPr>
           <w:color w:val="4F81BD" w:themeColor="accent1"/>
@@ -2136,8 +2324,8 @@
         <w:lastRenderedPageBreak/>
         <w:t>Elementos del Proyecto</w:t>
       </w:r>
-      <w:bookmarkEnd w:id="16"/>
-      <w:bookmarkEnd w:id="17"/>
+      <w:bookmarkEnd w:id="18"/>
+      <w:bookmarkEnd w:id="19"/>
     </w:p>
     <w:p>
       <w:pPr>
@@ -2266,8 +2454,1223 @@
     </w:p>
     <w:p>
       <w:pPr>
-        <w:spacing w:after="200" w:line="360" w:lineRule="auto"/>
-        <w:jc w:val="both"/>
+        <w:spacing w:line="360" w:lineRule="auto"/>
+        <w:jc w:val="both"/>
+      </w:pPr>
+    </w:p>
+    <w:p>
+      <w:pPr>
+        <w:spacing w:after="200" w:line="276" w:lineRule="auto"/>
+      </w:pPr>
+      <w:r>
+        <w:br w:type="page"/>
+      </w:r>
+    </w:p>
+    <w:p>
+      <w:pPr>
+        <w:pStyle w:val="Heading2"/>
+      </w:pPr>
+      <w:bookmarkStart w:id="20" w:name="_Toc452573785"/>
+      <w:r>
+        <w:lastRenderedPageBreak/>
+        <w:t>Pruebas</w:t>
+      </w:r>
+      <w:bookmarkEnd w:id="20"/>
+    </w:p>
+    <w:p>
+      <w:pPr>
+        <w:spacing w:line="360" w:lineRule="auto"/>
+        <w:jc w:val="both"/>
+      </w:pPr>
+      <w:r>
+        <w:t>Para las pruebas implementadas, se tuvieron dos programas principales con los cuales trabajar:</w:t>
+      </w:r>
+    </w:p>
+    <w:p>
+      <w:pPr>
+        <w:pStyle w:val="ListParagraph"/>
+        <w:numPr>
+          <w:ilvl w:val="0"/>
+          <w:numId w:val="5"/>
+        </w:numPr>
+        <w:spacing w:line="360" w:lineRule="auto"/>
+        <w:jc w:val="both"/>
+      </w:pPr>
+      <w:r>
+        <w:t>El programa a subir en micro controlador Arduino Uno.</w:t>
+      </w:r>
+    </w:p>
+    <w:p>
+      <w:pPr>
+        <w:pStyle w:val="ListParagraph"/>
+        <w:numPr>
+          <w:ilvl w:val="0"/>
+          <w:numId w:val="5"/>
+        </w:numPr>
+        <w:spacing w:line="360" w:lineRule="auto"/>
+        <w:jc w:val="both"/>
+      </w:pPr>
+      <w:r>
+        <w:t>El programa a ejecutar en processing.</w:t>
+      </w:r>
+    </w:p>
+    <w:p>
+      <w:pPr>
+        <w:spacing w:line="360" w:lineRule="auto"/>
+        <w:jc w:val="both"/>
+      </w:pPr>
+      <w:r>
+        <w:t>Después de ello, solo se tenían que verificar los 36 tonos distintos que pueden sonar durante la ejecución, estos siendo:</w:t>
+      </w:r>
+    </w:p>
+    <w:p>
+      <w:pPr>
+        <w:pStyle w:val="ListParagraph"/>
+        <w:numPr>
+          <w:ilvl w:val="0"/>
+          <w:numId w:val="6"/>
+        </w:numPr>
+        <w:spacing w:line="360" w:lineRule="auto"/>
+        <w:jc w:val="both"/>
+        <w:rPr>
+          <w:lang w:val="en-US"/>
+        </w:rPr>
+      </w:pPr>
+      <w:r>
+        <w:rPr>
+          <w:lang w:val="en-US"/>
+        </w:rPr>
+        <w:t>A#</w:t>
+      </w:r>
+    </w:p>
+    <w:p>
+      <w:pPr>
+        <w:pStyle w:val="ListParagraph"/>
+        <w:numPr>
+          <w:ilvl w:val="0"/>
+          <w:numId w:val="6"/>
+        </w:numPr>
+        <w:spacing w:line="360" w:lineRule="auto"/>
+        <w:jc w:val="both"/>
+        <w:rPr>
+          <w:lang w:val="en-US"/>
+        </w:rPr>
+      </w:pPr>
+      <w:r>
+        <w:rPr>
+          <w:lang w:val="en-US"/>
+        </w:rPr>
+        <w:t>A#7</w:t>
+      </w:r>
+    </w:p>
+    <w:p>
+      <w:pPr>
+        <w:pStyle w:val="ListParagraph"/>
+        <w:numPr>
+          <w:ilvl w:val="0"/>
+          <w:numId w:val="6"/>
+        </w:numPr>
+        <w:spacing w:line="360" w:lineRule="auto"/>
+        <w:jc w:val="both"/>
+        <w:rPr>
+          <w:lang w:val="en-US"/>
+        </w:rPr>
+      </w:pPr>
+      <w:proofErr w:type="spellStart"/>
+      <w:r>
+        <w:rPr>
+          <w:lang w:val="en-US"/>
+        </w:rPr>
+        <w:t>A#m</w:t>
+      </w:r>
+      <w:proofErr w:type="spellEnd"/>
+    </w:p>
+    <w:p>
+      <w:pPr>
+        <w:pStyle w:val="ListParagraph"/>
+        <w:numPr>
+          <w:ilvl w:val="0"/>
+          <w:numId w:val="6"/>
+        </w:numPr>
+        <w:spacing w:line="360" w:lineRule="auto"/>
+        <w:jc w:val="both"/>
+        <w:rPr>
+          <w:lang w:val="en-US"/>
+        </w:rPr>
+      </w:pPr>
+      <w:r>
+        <w:rPr>
+          <w:lang w:val="en-US"/>
+        </w:rPr>
+        <w:t>A</w:t>
+      </w:r>
+    </w:p>
+    <w:p>
+      <w:pPr>
+        <w:pStyle w:val="ListParagraph"/>
+        <w:numPr>
+          <w:ilvl w:val="0"/>
+          <w:numId w:val="6"/>
+        </w:numPr>
+        <w:spacing w:line="360" w:lineRule="auto"/>
+        <w:jc w:val="both"/>
+        <w:rPr>
+          <w:lang w:val="en-US"/>
+        </w:rPr>
+      </w:pPr>
+      <w:r>
+        <w:rPr>
+          <w:lang w:val="en-US"/>
+        </w:rPr>
+        <w:t>A7</w:t>
+      </w:r>
+    </w:p>
+    <w:p>
+      <w:pPr>
+        <w:pStyle w:val="ListParagraph"/>
+        <w:numPr>
+          <w:ilvl w:val="0"/>
+          <w:numId w:val="6"/>
+        </w:numPr>
+        <w:spacing w:line="360" w:lineRule="auto"/>
+        <w:jc w:val="both"/>
+        <w:rPr>
+          <w:lang w:val="en-US"/>
+        </w:rPr>
+      </w:pPr>
+      <w:r>
+        <w:rPr>
+          <w:lang w:val="en-US"/>
+        </w:rPr>
+        <w:t>Am</w:t>
+      </w:r>
+    </w:p>
+    <w:p>
+      <w:pPr>
+        <w:pStyle w:val="ListParagraph"/>
+        <w:numPr>
+          <w:ilvl w:val="0"/>
+          <w:numId w:val="6"/>
+        </w:numPr>
+        <w:spacing w:line="360" w:lineRule="auto"/>
+        <w:jc w:val="both"/>
+        <w:rPr>
+          <w:lang w:val="en-US"/>
+        </w:rPr>
+      </w:pPr>
+      <w:r>
+        <w:rPr>
+          <w:lang w:val="en-US"/>
+        </w:rPr>
+        <w:t>B</w:t>
+      </w:r>
+    </w:p>
+    <w:p>
+      <w:pPr>
+        <w:pStyle w:val="ListParagraph"/>
+        <w:numPr>
+          <w:ilvl w:val="0"/>
+          <w:numId w:val="6"/>
+        </w:numPr>
+        <w:spacing w:line="360" w:lineRule="auto"/>
+        <w:jc w:val="both"/>
+        <w:rPr>
+          <w:lang w:val="en-US"/>
+        </w:rPr>
+      </w:pPr>
+      <w:r>
+        <w:rPr>
+          <w:lang w:val="en-US"/>
+        </w:rPr>
+        <w:t>B7</w:t>
+      </w:r>
+    </w:p>
+    <w:p>
+      <w:pPr>
+        <w:pStyle w:val="ListParagraph"/>
+        <w:numPr>
+          <w:ilvl w:val="0"/>
+          <w:numId w:val="6"/>
+        </w:numPr>
+        <w:spacing w:line="360" w:lineRule="auto"/>
+        <w:jc w:val="both"/>
+        <w:rPr>
+          <w:lang w:val="en-US"/>
+        </w:rPr>
+      </w:pPr>
+      <w:proofErr w:type="spellStart"/>
+      <w:r>
+        <w:rPr>
+          <w:lang w:val="en-US"/>
+        </w:rPr>
+        <w:t>Bm</w:t>
+      </w:r>
+      <w:proofErr w:type="spellEnd"/>
+    </w:p>
+    <w:p>
+      <w:pPr>
+        <w:pStyle w:val="ListParagraph"/>
+        <w:numPr>
+          <w:ilvl w:val="0"/>
+          <w:numId w:val="6"/>
+        </w:numPr>
+        <w:spacing w:line="360" w:lineRule="auto"/>
+        <w:jc w:val="both"/>
+        <w:rPr>
+          <w:lang w:val="en-US"/>
+        </w:rPr>
+      </w:pPr>
+      <w:r>
+        <w:rPr>
+          <w:lang w:val="en-US"/>
+        </w:rPr>
+        <w:t>C#</w:t>
+      </w:r>
+    </w:p>
+    <w:p>
+      <w:pPr>
+        <w:pStyle w:val="ListParagraph"/>
+        <w:numPr>
+          <w:ilvl w:val="0"/>
+          <w:numId w:val="6"/>
+        </w:numPr>
+        <w:spacing w:line="360" w:lineRule="auto"/>
+        <w:jc w:val="both"/>
+        <w:rPr>
+          <w:lang w:val="en-US"/>
+        </w:rPr>
+      </w:pPr>
+      <w:r>
+        <w:rPr>
+          <w:lang w:val="en-US"/>
+        </w:rPr>
+        <w:t>C#7</w:t>
+      </w:r>
+    </w:p>
+    <w:p>
+      <w:pPr>
+        <w:pStyle w:val="ListParagraph"/>
+        <w:numPr>
+          <w:ilvl w:val="0"/>
+          <w:numId w:val="6"/>
+        </w:numPr>
+        <w:spacing w:line="360" w:lineRule="auto"/>
+        <w:jc w:val="both"/>
+        <w:rPr>
+          <w:lang w:val="en-US"/>
+        </w:rPr>
+      </w:pPr>
+      <w:proofErr w:type="spellStart"/>
+      <w:r>
+        <w:rPr>
+          <w:lang w:val="en-US"/>
+        </w:rPr>
+        <w:t>C#m</w:t>
+      </w:r>
+      <w:proofErr w:type="spellEnd"/>
+    </w:p>
+    <w:p>
+      <w:pPr>
+        <w:pStyle w:val="ListParagraph"/>
+        <w:numPr>
+          <w:ilvl w:val="0"/>
+          <w:numId w:val="6"/>
+        </w:numPr>
+        <w:spacing w:line="360" w:lineRule="auto"/>
+        <w:jc w:val="both"/>
+        <w:rPr>
+          <w:lang w:val="en-US"/>
+        </w:rPr>
+      </w:pPr>
+      <w:r>
+        <w:rPr>
+          <w:lang w:val="en-US"/>
+        </w:rPr>
+        <w:t>C</w:t>
+      </w:r>
+    </w:p>
+    <w:p>
+      <w:pPr>
+        <w:pStyle w:val="ListParagraph"/>
+        <w:numPr>
+          <w:ilvl w:val="0"/>
+          <w:numId w:val="6"/>
+        </w:numPr>
+        <w:spacing w:line="360" w:lineRule="auto"/>
+        <w:jc w:val="both"/>
+        <w:rPr>
+          <w:lang w:val="en-US"/>
+        </w:rPr>
+      </w:pPr>
+      <w:r>
+        <w:rPr>
+          <w:lang w:val="en-US"/>
+        </w:rPr>
+        <w:t>C7</w:t>
+      </w:r>
+    </w:p>
+    <w:p>
+      <w:pPr>
+        <w:pStyle w:val="ListParagraph"/>
+        <w:numPr>
+          <w:ilvl w:val="0"/>
+          <w:numId w:val="6"/>
+        </w:numPr>
+        <w:spacing w:line="360" w:lineRule="auto"/>
+        <w:jc w:val="both"/>
+        <w:rPr>
+          <w:lang w:val="en-US"/>
+        </w:rPr>
+      </w:pPr>
+      <w:r>
+        <w:rPr>
+          <w:lang w:val="en-US"/>
+        </w:rPr>
+        <w:t>Cm</w:t>
+      </w:r>
+    </w:p>
+    <w:p>
+      <w:pPr>
+        <w:pStyle w:val="ListParagraph"/>
+        <w:numPr>
+          <w:ilvl w:val="0"/>
+          <w:numId w:val="6"/>
+        </w:numPr>
+        <w:spacing w:line="360" w:lineRule="auto"/>
+        <w:jc w:val="both"/>
+        <w:rPr>
+          <w:lang w:val="en-US"/>
+        </w:rPr>
+      </w:pPr>
+      <w:r>
+        <w:rPr>
+          <w:lang w:val="en-US"/>
+        </w:rPr>
+        <w:t>D#</w:t>
+      </w:r>
+    </w:p>
+    <w:p>
+      <w:pPr>
+        <w:pStyle w:val="ListParagraph"/>
+        <w:numPr>
+          <w:ilvl w:val="0"/>
+          <w:numId w:val="6"/>
+        </w:numPr>
+        <w:spacing w:line="360" w:lineRule="auto"/>
+        <w:jc w:val="both"/>
+      </w:pPr>
+      <w:r>
+        <w:t>D#7</w:t>
+      </w:r>
+    </w:p>
+    <w:p>
+      <w:pPr>
+        <w:pStyle w:val="ListParagraph"/>
+        <w:numPr>
+          <w:ilvl w:val="0"/>
+          <w:numId w:val="6"/>
+        </w:numPr>
+        <w:spacing w:line="360" w:lineRule="auto"/>
+        <w:jc w:val="both"/>
+      </w:pPr>
+      <w:proofErr w:type="spellStart"/>
+      <w:r>
+        <w:t>D#m</w:t>
+      </w:r>
+      <w:proofErr w:type="spellEnd"/>
+    </w:p>
+    <w:p>
+      <w:pPr>
+        <w:pStyle w:val="ListParagraph"/>
+        <w:numPr>
+          <w:ilvl w:val="0"/>
+          <w:numId w:val="6"/>
+        </w:numPr>
+        <w:spacing w:line="360" w:lineRule="auto"/>
+        <w:jc w:val="both"/>
+      </w:pPr>
+      <w:r>
+        <w:t>D</w:t>
+      </w:r>
+    </w:p>
+    <w:p>
+      <w:pPr>
+        <w:pStyle w:val="ListParagraph"/>
+        <w:numPr>
+          <w:ilvl w:val="0"/>
+          <w:numId w:val="6"/>
+        </w:numPr>
+        <w:spacing w:line="360" w:lineRule="auto"/>
+        <w:jc w:val="both"/>
+      </w:pPr>
+      <w:r>
+        <w:t>D7</w:t>
+      </w:r>
+    </w:p>
+    <w:p>
+      <w:pPr>
+        <w:pStyle w:val="ListParagraph"/>
+        <w:numPr>
+          <w:ilvl w:val="0"/>
+          <w:numId w:val="6"/>
+        </w:numPr>
+        <w:spacing w:line="360" w:lineRule="auto"/>
+        <w:jc w:val="both"/>
+      </w:pPr>
+      <w:r>
+        <w:t>Dm</w:t>
+      </w:r>
+    </w:p>
+    <w:p>
+      <w:pPr>
+        <w:pStyle w:val="ListParagraph"/>
+        <w:numPr>
+          <w:ilvl w:val="0"/>
+          <w:numId w:val="6"/>
+        </w:numPr>
+        <w:spacing w:line="360" w:lineRule="auto"/>
+        <w:jc w:val="both"/>
+      </w:pPr>
+      <w:r>
+        <w:t>E</w:t>
+      </w:r>
+    </w:p>
+    <w:p>
+      <w:pPr>
+        <w:pStyle w:val="ListParagraph"/>
+        <w:numPr>
+          <w:ilvl w:val="0"/>
+          <w:numId w:val="6"/>
+        </w:numPr>
+        <w:spacing w:line="360" w:lineRule="auto"/>
+        <w:jc w:val="both"/>
+      </w:pPr>
+      <w:r>
+        <w:t>E7</w:t>
+      </w:r>
+    </w:p>
+    <w:p>
+      <w:pPr>
+        <w:pStyle w:val="ListParagraph"/>
+        <w:numPr>
+          <w:ilvl w:val="0"/>
+          <w:numId w:val="6"/>
+        </w:numPr>
+        <w:spacing w:line="360" w:lineRule="auto"/>
+        <w:jc w:val="both"/>
+      </w:pPr>
+      <w:proofErr w:type="spellStart"/>
+      <w:r>
+        <w:t>Em</w:t>
+      </w:r>
+      <w:proofErr w:type="spellEnd"/>
+    </w:p>
+    <w:p>
+      <w:pPr>
+        <w:pStyle w:val="ListParagraph"/>
+        <w:numPr>
+          <w:ilvl w:val="0"/>
+          <w:numId w:val="6"/>
+        </w:numPr>
+        <w:spacing w:line="360" w:lineRule="auto"/>
+        <w:jc w:val="both"/>
+        <w:rPr>
+          <w:lang w:val="en-US"/>
+        </w:rPr>
+      </w:pPr>
+      <w:r>
+        <w:rPr>
+          <w:lang w:val="en-US"/>
+        </w:rPr>
+        <w:t>F#</w:t>
+      </w:r>
+    </w:p>
+    <w:p>
+      <w:pPr>
+        <w:pStyle w:val="ListParagraph"/>
+        <w:numPr>
+          <w:ilvl w:val="0"/>
+          <w:numId w:val="6"/>
+        </w:numPr>
+        <w:spacing w:line="360" w:lineRule="auto"/>
+        <w:jc w:val="both"/>
+        <w:rPr>
+          <w:lang w:val="en-US"/>
+        </w:rPr>
+      </w:pPr>
+      <w:r>
+        <w:rPr>
+          <w:lang w:val="en-US"/>
+        </w:rPr>
+        <w:t>F#7</w:t>
+      </w:r>
+    </w:p>
+    <w:p>
+      <w:pPr>
+        <w:pStyle w:val="ListParagraph"/>
+        <w:numPr>
+          <w:ilvl w:val="0"/>
+          <w:numId w:val="6"/>
+        </w:numPr>
+        <w:spacing w:line="360" w:lineRule="auto"/>
+        <w:jc w:val="both"/>
+        <w:rPr>
+          <w:lang w:val="en-US"/>
+        </w:rPr>
+      </w:pPr>
+      <w:proofErr w:type="spellStart"/>
+      <w:r>
+        <w:rPr>
+          <w:lang w:val="en-US"/>
+        </w:rPr>
+        <w:lastRenderedPageBreak/>
+        <w:t>F#m</w:t>
+      </w:r>
+      <w:proofErr w:type="spellEnd"/>
+    </w:p>
+    <w:p>
+      <w:pPr>
+        <w:pStyle w:val="ListParagraph"/>
+        <w:numPr>
+          <w:ilvl w:val="0"/>
+          <w:numId w:val="6"/>
+        </w:numPr>
+        <w:spacing w:line="360" w:lineRule="auto"/>
+        <w:jc w:val="both"/>
+        <w:rPr>
+          <w:lang w:val="en-US"/>
+        </w:rPr>
+      </w:pPr>
+      <w:r>
+        <w:rPr>
+          <w:lang w:val="en-US"/>
+        </w:rPr>
+        <w:t>F</w:t>
+      </w:r>
+    </w:p>
+    <w:p>
+      <w:pPr>
+        <w:pStyle w:val="ListParagraph"/>
+        <w:numPr>
+          <w:ilvl w:val="0"/>
+          <w:numId w:val="6"/>
+        </w:numPr>
+        <w:spacing w:line="360" w:lineRule="auto"/>
+        <w:jc w:val="both"/>
+        <w:rPr>
+          <w:lang w:val="en-US"/>
+        </w:rPr>
+      </w:pPr>
+      <w:r>
+        <w:rPr>
+          <w:lang w:val="en-US"/>
+        </w:rPr>
+        <w:t>F7</w:t>
+      </w:r>
+    </w:p>
+    <w:p>
+      <w:pPr>
+        <w:pStyle w:val="ListParagraph"/>
+        <w:numPr>
+          <w:ilvl w:val="0"/>
+          <w:numId w:val="6"/>
+        </w:numPr>
+        <w:spacing w:line="360" w:lineRule="auto"/>
+        <w:jc w:val="both"/>
+        <w:rPr>
+          <w:lang w:val="en-US"/>
+        </w:rPr>
+      </w:pPr>
+      <w:proofErr w:type="spellStart"/>
+      <w:r>
+        <w:rPr>
+          <w:lang w:val="en-US"/>
+        </w:rPr>
+        <w:t>Fm</w:t>
+      </w:r>
+      <w:proofErr w:type="spellEnd"/>
+    </w:p>
+    <w:p>
+      <w:pPr>
+        <w:pStyle w:val="ListParagraph"/>
+        <w:numPr>
+          <w:ilvl w:val="0"/>
+          <w:numId w:val="6"/>
+        </w:numPr>
+        <w:spacing w:line="360" w:lineRule="auto"/>
+        <w:jc w:val="both"/>
+        <w:rPr>
+          <w:lang w:val="en-US"/>
+        </w:rPr>
+      </w:pPr>
+      <w:r>
+        <w:rPr>
+          <w:lang w:val="en-US"/>
+        </w:rPr>
+        <w:t>G#</w:t>
+      </w:r>
+    </w:p>
+    <w:p>
+      <w:pPr>
+        <w:pStyle w:val="ListParagraph"/>
+        <w:numPr>
+          <w:ilvl w:val="0"/>
+          <w:numId w:val="6"/>
+        </w:numPr>
+        <w:spacing w:line="360" w:lineRule="auto"/>
+        <w:jc w:val="both"/>
+        <w:rPr>
+          <w:lang w:val="en-US"/>
+        </w:rPr>
+      </w:pPr>
+      <w:r>
+        <w:rPr>
+          <w:lang w:val="en-US"/>
+        </w:rPr>
+        <w:t>G#7</w:t>
+      </w:r>
+    </w:p>
+    <w:p>
+      <w:pPr>
+        <w:pStyle w:val="ListParagraph"/>
+        <w:numPr>
+          <w:ilvl w:val="0"/>
+          <w:numId w:val="6"/>
+        </w:numPr>
+        <w:spacing w:line="360" w:lineRule="auto"/>
+        <w:jc w:val="both"/>
+      </w:pPr>
+      <w:proofErr w:type="spellStart"/>
+      <w:r>
+        <w:t>G#m</w:t>
+      </w:r>
+      <w:proofErr w:type="spellEnd"/>
+    </w:p>
+    <w:p>
+      <w:pPr>
+        <w:pStyle w:val="ListParagraph"/>
+        <w:numPr>
+          <w:ilvl w:val="0"/>
+          <w:numId w:val="6"/>
+        </w:numPr>
+        <w:spacing w:line="360" w:lineRule="auto"/>
+        <w:jc w:val="both"/>
+      </w:pPr>
+      <w:r>
+        <w:t>G</w:t>
+      </w:r>
+    </w:p>
+    <w:p>
+      <w:pPr>
+        <w:pStyle w:val="ListParagraph"/>
+        <w:numPr>
+          <w:ilvl w:val="0"/>
+          <w:numId w:val="6"/>
+        </w:numPr>
+        <w:spacing w:line="360" w:lineRule="auto"/>
+        <w:jc w:val="both"/>
+      </w:pPr>
+      <w:r>
+        <w:t>G7</w:t>
+      </w:r>
+    </w:p>
+    <w:p>
+      <w:pPr>
+        <w:pStyle w:val="ListParagraph"/>
+        <w:numPr>
+          <w:ilvl w:val="0"/>
+          <w:numId w:val="6"/>
+        </w:numPr>
+        <w:spacing w:line="360" w:lineRule="auto"/>
+        <w:jc w:val="both"/>
+      </w:pPr>
+      <w:proofErr w:type="spellStart"/>
+      <w:r>
+        <w:t>Gm</w:t>
+      </w:r>
+      <w:proofErr w:type="spellEnd"/>
+    </w:p>
+    <w:p>
+      <w:pPr>
+        <w:spacing w:after="200" w:line="276" w:lineRule="auto"/>
+      </w:pPr>
+      <w:r>
+        <w:t xml:space="preserve">Después solo se </w:t>
+      </w:r>
+      <w:r>
+        <w:t>tenía</w:t>
+      </w:r>
+      <w:r>
+        <w:t xml:space="preserve"> que ejecutar el archivo de processing.</w:t>
+      </w:r>
+    </w:p>
+    <w:p>
+      <w:pPr>
+        <w:spacing w:after="200" w:line="276" w:lineRule="auto"/>
+      </w:pPr>
+      <w:r>
+        <w:br w:type="page"/>
+      </w:r>
+    </w:p>
+    <w:p>
+      <w:pPr>
+        <w:spacing w:after="200" w:line="276" w:lineRule="auto"/>
+      </w:pPr>
+      <w:r>
+        <w:rPr>
+          <w:noProof/>
+          <w:lang w:val="en-US"/>
+        </w:rPr>
+        <w:lastRenderedPageBreak/>
+        <w:drawing>
+          <wp:inline distT="0" distB="0" distL="0" distR="0">
+            <wp:extent cx="6645910" cy="6904990"/>
+            <wp:effectExtent l="0" t="0" r="2540" b="0"/>
+            <wp:docPr id="3" name="Picture 3"/>
+            <wp:cNvGraphicFramePr>
+              <a:graphicFrameLocks xmlns:a="http://schemas.openxmlformats.org/drawingml/2006/main" noChangeAspect="1"/>
+            </wp:cNvGraphicFramePr>
+            <a:graphic xmlns:a="http://schemas.openxmlformats.org/drawingml/2006/main">
+              <a:graphicData uri="http://schemas.openxmlformats.org/drawingml/2006/picture">
+                <pic:pic xmlns:pic="http://schemas.openxmlformats.org/drawingml/2006/picture">
+                  <pic:nvPicPr>
+                    <pic:cNvPr id="0" name="Arduino-0.jpg"/>
+                    <pic:cNvPicPr/>
+                  </pic:nvPicPr>
+                  <pic:blipFill>
+                    <a:blip r:embed="rId13">
+                      <a:extLst>
+                        <a:ext uri="{28A0092B-C50C-407E-A947-70E740481C1C}">
+                          <a14:useLocalDpi xmlns:a14="http://schemas.microsoft.com/office/drawing/2010/main" val="0"/>
+                        </a:ext>
+                      </a:extLst>
+                    </a:blip>
+                    <a:stretch>
+                      <a:fillRect/>
+                    </a:stretch>
+                  </pic:blipFill>
+                  <pic:spPr>
+                    <a:xfrm>
+                      <a:off x="0" y="0"/>
+                      <a:ext cx="6645910" cy="6904990"/>
+                    </a:xfrm>
+                    <a:prstGeom prst="rect">
+                      <a:avLst/>
+                    </a:prstGeom>
+                  </pic:spPr>
+                </pic:pic>
+              </a:graphicData>
+            </a:graphic>
+          </wp:inline>
+        </w:drawing>
+      </w:r>
+      <w:r>
+        <w:rPr>
+          <w:noProof/>
+          <w:lang w:val="en-US"/>
+        </w:rPr>
+        <w:lastRenderedPageBreak/>
+        <w:drawing>
+          <wp:inline distT="0" distB="0" distL="0" distR="0">
+            <wp:extent cx="6645910" cy="6904990"/>
+            <wp:effectExtent l="0" t="0" r="2540" b="0"/>
+            <wp:docPr id="4" name="Picture 4"/>
+            <wp:cNvGraphicFramePr>
+              <a:graphicFrameLocks xmlns:a="http://schemas.openxmlformats.org/drawingml/2006/main" noChangeAspect="1"/>
+            </wp:cNvGraphicFramePr>
+            <a:graphic xmlns:a="http://schemas.openxmlformats.org/drawingml/2006/main">
+              <a:graphicData uri="http://schemas.openxmlformats.org/drawingml/2006/picture">
+                <pic:pic xmlns:pic="http://schemas.openxmlformats.org/drawingml/2006/picture">
+                  <pic:nvPicPr>
+                    <pic:cNvPr id="0" name="Arduino-1.jpg"/>
+                    <pic:cNvPicPr/>
+                  </pic:nvPicPr>
+                  <pic:blipFill>
+                    <a:blip r:embed="rId14">
+                      <a:extLst>
+                        <a:ext uri="{28A0092B-C50C-407E-A947-70E740481C1C}">
+                          <a14:useLocalDpi xmlns:a14="http://schemas.microsoft.com/office/drawing/2010/main" val="0"/>
+                        </a:ext>
+                      </a:extLst>
+                    </a:blip>
+                    <a:stretch>
+                      <a:fillRect/>
+                    </a:stretch>
+                  </pic:blipFill>
+                  <pic:spPr>
+                    <a:xfrm>
+                      <a:off x="0" y="0"/>
+                      <a:ext cx="6645910" cy="6904990"/>
+                    </a:xfrm>
+                    <a:prstGeom prst="rect">
+                      <a:avLst/>
+                    </a:prstGeom>
+                  </pic:spPr>
+                </pic:pic>
+              </a:graphicData>
+            </a:graphic>
+          </wp:inline>
+        </w:drawing>
+      </w:r>
+    </w:p>
+    <w:p>
+      <w:pPr>
+        <w:spacing w:after="200" w:line="276" w:lineRule="auto"/>
+      </w:pPr>
+      <w:r>
+        <w:br w:type="page"/>
+      </w:r>
+    </w:p>
+    <w:p>
+      <w:pPr>
+        <w:spacing w:after="200" w:line="276" w:lineRule="auto"/>
+      </w:pPr>
+      <w:r>
+        <w:rPr>
+          <w:noProof/>
+          <w:lang w:val="en-US"/>
+        </w:rPr>
+        <w:lastRenderedPageBreak/>
+        <w:drawing>
+          <wp:inline distT="0" distB="0" distL="0" distR="0">
+            <wp:extent cx="6645910" cy="7071995"/>
+            <wp:effectExtent l="0" t="0" r="2540" b="0"/>
+            <wp:docPr id="5" name="Picture 5"/>
+            <wp:cNvGraphicFramePr>
+              <a:graphicFrameLocks xmlns:a="http://schemas.openxmlformats.org/drawingml/2006/main" noChangeAspect="1"/>
+            </wp:cNvGraphicFramePr>
+            <a:graphic xmlns:a="http://schemas.openxmlformats.org/drawingml/2006/main">
+              <a:graphicData uri="http://schemas.openxmlformats.org/drawingml/2006/picture">
+                <pic:pic xmlns:pic="http://schemas.openxmlformats.org/drawingml/2006/picture">
+                  <pic:nvPicPr>
+                    <pic:cNvPr id="0" name="Processing-0.jpg"/>
+                    <pic:cNvPicPr/>
+                  </pic:nvPicPr>
+                  <pic:blipFill>
+                    <a:blip r:embed="rId15">
+                      <a:extLst>
+                        <a:ext uri="{28A0092B-C50C-407E-A947-70E740481C1C}">
+                          <a14:useLocalDpi xmlns:a14="http://schemas.microsoft.com/office/drawing/2010/main" val="0"/>
+                        </a:ext>
+                      </a:extLst>
+                    </a:blip>
+                    <a:stretch>
+                      <a:fillRect/>
+                    </a:stretch>
+                  </pic:blipFill>
+                  <pic:spPr>
+                    <a:xfrm>
+                      <a:off x="0" y="0"/>
+                      <a:ext cx="6645910" cy="7071995"/>
+                    </a:xfrm>
+                    <a:prstGeom prst="rect">
+                      <a:avLst/>
+                    </a:prstGeom>
+                  </pic:spPr>
+                </pic:pic>
+              </a:graphicData>
+            </a:graphic>
+          </wp:inline>
+        </w:drawing>
+      </w:r>
+      <w:r>
+        <w:rPr>
+          <w:noProof/>
+          <w:lang w:val="en-US"/>
+        </w:rPr>
+        <w:lastRenderedPageBreak/>
+        <w:drawing>
+          <wp:inline distT="0" distB="0" distL="0" distR="0">
+            <wp:extent cx="6645910" cy="7071995"/>
+            <wp:effectExtent l="0" t="0" r="2540" b="0"/>
+            <wp:docPr id="6" name="Picture 6"/>
+            <wp:cNvGraphicFramePr>
+              <a:graphicFrameLocks xmlns:a="http://schemas.openxmlformats.org/drawingml/2006/main" noChangeAspect="1"/>
+            </wp:cNvGraphicFramePr>
+            <a:graphic xmlns:a="http://schemas.openxmlformats.org/drawingml/2006/main">
+              <a:graphicData uri="http://schemas.openxmlformats.org/drawingml/2006/picture">
+                <pic:pic xmlns:pic="http://schemas.openxmlformats.org/drawingml/2006/picture">
+                  <pic:nvPicPr>
+                    <pic:cNvPr id="0" name="Processing-1.jpg"/>
+                    <pic:cNvPicPr/>
+                  </pic:nvPicPr>
+                  <pic:blipFill>
+                    <a:blip r:embed="rId16">
+                      <a:extLst>
+                        <a:ext uri="{28A0092B-C50C-407E-A947-70E740481C1C}">
+                          <a14:useLocalDpi xmlns:a14="http://schemas.microsoft.com/office/drawing/2010/main" val="0"/>
+                        </a:ext>
+                      </a:extLst>
+                    </a:blip>
+                    <a:stretch>
+                      <a:fillRect/>
+                    </a:stretch>
+                  </pic:blipFill>
+                  <pic:spPr>
+                    <a:xfrm>
+                      <a:off x="0" y="0"/>
+                      <a:ext cx="6645910" cy="7071995"/>
+                    </a:xfrm>
+                    <a:prstGeom prst="rect">
+                      <a:avLst/>
+                    </a:prstGeom>
+                  </pic:spPr>
+                </pic:pic>
+              </a:graphicData>
+            </a:graphic>
+          </wp:inline>
+        </w:drawing>
+      </w:r>
+      <w:r>
+        <w:rPr>
+          <w:noProof/>
+          <w:lang w:val="en-US"/>
+        </w:rPr>
+        <w:lastRenderedPageBreak/>
+        <w:drawing>
+          <wp:inline distT="0" distB="0" distL="0" distR="0">
+            <wp:extent cx="6645910" cy="7071995"/>
+            <wp:effectExtent l="0" t="0" r="2540" b="0"/>
+            <wp:docPr id="7" name="Picture 7"/>
+            <wp:cNvGraphicFramePr>
+              <a:graphicFrameLocks xmlns:a="http://schemas.openxmlformats.org/drawingml/2006/main" noChangeAspect="1"/>
+            </wp:cNvGraphicFramePr>
+            <a:graphic xmlns:a="http://schemas.openxmlformats.org/drawingml/2006/main">
+              <a:graphicData uri="http://schemas.openxmlformats.org/drawingml/2006/picture">
+                <pic:pic xmlns:pic="http://schemas.openxmlformats.org/drawingml/2006/picture">
+                  <pic:nvPicPr>
+                    <pic:cNvPr id="0" name="Processing-2.jpg"/>
+                    <pic:cNvPicPr/>
+                  </pic:nvPicPr>
+                  <pic:blipFill>
+                    <a:blip r:embed="rId17">
+                      <a:extLst>
+                        <a:ext uri="{28A0092B-C50C-407E-A947-70E740481C1C}">
+                          <a14:useLocalDpi xmlns:a14="http://schemas.microsoft.com/office/drawing/2010/main" val="0"/>
+                        </a:ext>
+                      </a:extLst>
+                    </a:blip>
+                    <a:stretch>
+                      <a:fillRect/>
+                    </a:stretch>
+                  </pic:blipFill>
+                  <pic:spPr>
+                    <a:xfrm>
+                      <a:off x="0" y="0"/>
+                      <a:ext cx="6645910" cy="7071995"/>
+                    </a:xfrm>
+                    <a:prstGeom prst="rect">
+                      <a:avLst/>
+                    </a:prstGeom>
+                  </pic:spPr>
+                </pic:pic>
+              </a:graphicData>
+            </a:graphic>
+          </wp:inline>
+        </w:drawing>
+      </w:r>
+      <w:r>
+        <w:rPr>
+          <w:noProof/>
+          <w:lang w:val="en-US"/>
+        </w:rPr>
+        <w:lastRenderedPageBreak/>
+        <w:drawing>
+          <wp:inline distT="0" distB="0" distL="0" distR="0">
+            <wp:extent cx="6645910" cy="7071995"/>
+            <wp:effectExtent l="0" t="0" r="2540" b="0"/>
+            <wp:docPr id="10" name="Picture 10"/>
+            <wp:cNvGraphicFramePr>
+              <a:graphicFrameLocks xmlns:a="http://schemas.openxmlformats.org/drawingml/2006/main" noChangeAspect="1"/>
+            </wp:cNvGraphicFramePr>
+            <a:graphic xmlns:a="http://schemas.openxmlformats.org/drawingml/2006/main">
+              <a:graphicData uri="http://schemas.openxmlformats.org/drawingml/2006/picture">
+                <pic:pic xmlns:pic="http://schemas.openxmlformats.org/drawingml/2006/picture">
+                  <pic:nvPicPr>
+                    <pic:cNvPr id="0" name="Processing-3.jpg"/>
+                    <pic:cNvPicPr/>
+                  </pic:nvPicPr>
+                  <pic:blipFill>
+                    <a:blip r:embed="rId18">
+                      <a:extLst>
+                        <a:ext uri="{28A0092B-C50C-407E-A947-70E740481C1C}">
+                          <a14:useLocalDpi xmlns:a14="http://schemas.microsoft.com/office/drawing/2010/main" val="0"/>
+                        </a:ext>
+                      </a:extLst>
+                    </a:blip>
+                    <a:stretch>
+                      <a:fillRect/>
+                    </a:stretch>
+                  </pic:blipFill>
+                  <pic:spPr>
+                    <a:xfrm>
+                      <a:off x="0" y="0"/>
+                      <a:ext cx="6645910" cy="7071995"/>
+                    </a:xfrm>
+                    <a:prstGeom prst="rect">
+                      <a:avLst/>
+                    </a:prstGeom>
+                  </pic:spPr>
+                </pic:pic>
+              </a:graphicData>
+            </a:graphic>
+          </wp:inline>
+        </w:drawing>
+      </w:r>
+      <w:r>
+        <w:br w:type="page"/>
+      </w:r>
+    </w:p>
+    <w:p>
+      <w:pPr>
+        <w:pStyle w:val="Heading2"/>
+      </w:pPr>
+      <w:bookmarkStart w:id="21" w:name="_Toc452573786"/>
+      <w:r>
+        <w:lastRenderedPageBreak/>
+        <w:t>Resultados</w:t>
+      </w:r>
+      <w:bookmarkEnd w:id="21"/>
+    </w:p>
+    <w:p>
+      <w:pPr>
+        <w:spacing w:line="360" w:lineRule="auto"/>
+        <w:jc w:val="both"/>
+      </w:pPr>
+      <w:r>
+        <w:t>La ejecución fue un éxito.</w:t>
+      </w:r>
+    </w:p>
+    <w:p>
+      <w:pPr>
+        <w:spacing w:line="360" w:lineRule="auto"/>
+        <w:jc w:val="both"/>
+      </w:pPr>
+      <w:r>
+        <w:t>Sin embargo, la transición de nota en nota no es de buena calidad. Aparte, en cuanto mas tiempo este activo el sensor ultrasónico, menos detección de distancia habrá.</w:t>
+      </w:r>
+    </w:p>
+    <w:p>
+      <w:pPr>
+        <w:spacing w:line="360" w:lineRule="auto"/>
+        <w:jc w:val="both"/>
+      </w:pPr>
+      <w:r>
+        <w:t>Incluso si el sensor esta acomodado de tal forma que no este en una posición optima, la detección de movimiento no es tan buena como se espera.</w:t>
+      </w:r>
+    </w:p>
+    <w:p>
+      <w:pPr>
+        <w:spacing w:after="200" w:line="276" w:lineRule="auto"/>
+      </w:pPr>
+      <w:r>
+        <w:br w:type="page"/>
+      </w:r>
+    </w:p>
+    <w:p>
+      <w:pPr>
+        <w:pStyle w:val="Heading2"/>
+      </w:pPr>
+      <w:bookmarkStart w:id="22" w:name="_Toc452573787"/>
+      <w:r>
+        <w:lastRenderedPageBreak/>
+        <w:t>Trabajo futuro</w:t>
+      </w:r>
+      <w:bookmarkEnd w:id="22"/>
+    </w:p>
+    <w:p>
+      <w:pPr>
+        <w:spacing w:line="360" w:lineRule="auto"/>
+        <w:jc w:val="both"/>
+      </w:pPr>
+      <w:bookmarkStart w:id="23" w:name="_Toc451949607"/>
+      <w:r>
+        <w:t>Mejorar la transición de notas es indispensable, y se debe de tomar como primera prioridad.</w:t>
+      </w:r>
+    </w:p>
+    <w:p>
+      <w:pPr>
+        <w:spacing w:line="360" w:lineRule="auto"/>
+        <w:jc w:val="both"/>
+      </w:pPr>
+      <w:r>
+        <w:t>En cuanto a la construcción de la guitarra, se puede implementar en otros modelos debido a que solo se deben emplear los componentes principales para que funcione.</w:t>
+      </w:r>
+    </w:p>
+    <w:p>
+      <w:pPr>
+        <w:spacing w:line="360" w:lineRule="auto"/>
+        <w:jc w:val="both"/>
+        <w:rPr>
+          <w:rFonts w:asciiTheme="majorHAnsi" w:eastAsiaTheme="majorEastAsia" w:hAnsiTheme="majorHAnsi" w:cstheme="majorBidi"/>
+          <w:sz w:val="28"/>
+          <w:szCs w:val="28"/>
+        </w:rPr>
+      </w:pPr>
+      <w:r>
+        <w:t xml:space="preserve">El aprendizaje que se puede llevar de la guitarra es muy </w:t>
+      </w:r>
+      <w:proofErr w:type="gramStart"/>
+      <w:r>
+        <w:t>alta</w:t>
+      </w:r>
+      <w:proofErr w:type="gramEnd"/>
+      <w:r>
+        <w:t xml:space="preserve">, debido a que esa es una de sus funciones. Con ello, si se desarrolla una aplicación interactiva dentro del programa de </w:t>
+      </w:r>
+      <w:proofErr w:type="spellStart"/>
+      <w:r>
+        <w:t>processing</w:t>
+      </w:r>
+      <w:proofErr w:type="spellEnd"/>
+      <w:r>
+        <w:t>, puede ayudar a cualquier persona a aprender básicos sobre como tocar una guitarra sin necesidad de una computadora, ya que este listo.</w:t>
+      </w:r>
+      <w:r>
+        <w:br w:type="page"/>
+      </w:r>
+    </w:p>
+    <w:p>
+      <w:pPr>
+        <w:pStyle w:val="Heading1"/>
+        <w:spacing w:line="360" w:lineRule="auto"/>
+        <w:jc w:val="both"/>
+        <w:rPr>
+          <w:color w:val="4F81BD" w:themeColor="accent1"/>
+        </w:rPr>
+      </w:pPr>
+      <w:bookmarkStart w:id="24" w:name="_Toc452573788"/>
+      <w:r>
+        <w:rPr>
+          <w:color w:val="4F81BD" w:themeColor="accent1"/>
+        </w:rPr>
+        <w:lastRenderedPageBreak/>
+        <w:t>Conclusión</w:t>
+      </w:r>
+      <w:bookmarkEnd w:id="23"/>
+      <w:bookmarkEnd w:id="24"/>
+    </w:p>
+    <w:p>
+      <w:pPr>
+        <w:spacing w:line="360" w:lineRule="auto"/>
+        <w:jc w:val="both"/>
+      </w:pPr>
+      <w:r>
+        <w:t>Este proyecto es todo un reto debido a todo lo que se le tiene que poner de tiempo y esfuerzo, sin embargo nos deja con un buen ejemplo de lo que es capaz de hacer un sensor ultrasónico en estos días.</w:t>
+      </w:r>
+    </w:p>
+    <w:p>
+      <w:pPr>
+        <w:spacing w:line="360" w:lineRule="auto"/>
+        <w:jc w:val="both"/>
+      </w:pPr>
+      <w:r>
+        <w:t>El sensor es un elemento muy elemental de esto debido a cómo es que este ayudo a tomar la distancia y reprodujo el sonido según la distancia que este tenía en relación con el objeto que se le puso.</w:t>
+      </w:r>
+    </w:p>
+    <w:p>
+      <w:pPr>
+        <w:spacing w:after="200" w:line="276" w:lineRule="auto"/>
         <w:rPr>
           <w:rFonts w:asciiTheme="majorHAnsi" w:eastAsiaTheme="majorEastAsia" w:hAnsiTheme="majorHAnsi" w:cstheme="majorBidi"/>
           <w:b/>
@@ -2277,8 +3680,7 @@
           <w:szCs w:val="28"/>
         </w:rPr>
       </w:pPr>
-      <w:bookmarkStart w:id="18" w:name="_Toc451949607"/>
-      <w:bookmarkStart w:id="19" w:name="_Toc451949706"/>
+      <w:bookmarkStart w:id="25" w:name="_Toc451949608"/>
       <w:r>
         <w:rPr>
           <w:color w:val="4F81BD" w:themeColor="accent1"/>
@@ -2289,68 +3691,11 @@
     <w:p>
       <w:pPr>
         <w:pStyle w:val="Heading1"/>
-        <w:spacing w:line="360" w:lineRule="auto"/>
-        <w:jc w:val="both"/>
         <w:rPr>
           <w:color w:val="4F81BD" w:themeColor="accent1"/>
         </w:rPr>
       </w:pPr>
-      <w:r>
-        <w:rPr>
-          <w:color w:val="4F81BD" w:themeColor="accent1"/>
-        </w:rPr>
-        <w:lastRenderedPageBreak/>
-        <w:t>Conclusión</w:t>
-      </w:r>
-      <w:bookmarkEnd w:id="18"/>
-      <w:bookmarkEnd w:id="19"/>
-    </w:p>
-    <w:p>
-      <w:pPr>
-        <w:spacing w:line="360" w:lineRule="auto"/>
-        <w:jc w:val="both"/>
-      </w:pPr>
-      <w:r>
-        <w:t>Este proyecto es todo un reto debido a todo lo que se le tiene que poner de tiempo y esfuerzo, sin embargo nos deja con un buen ejemplo de lo que es capaz de hacer un sensor ultrasónico en estos días.</w:t>
-      </w:r>
-    </w:p>
-    <w:p>
-      <w:pPr>
-        <w:spacing w:line="360" w:lineRule="auto"/>
-        <w:jc w:val="both"/>
-      </w:pPr>
-      <w:r>
-        <w:t>El sensor es un elemento muy elemental de esto debido a cómo es que este ayudo a tomar la distancia y reprodujo el sonido según la distancia que este tenía en relación con el objeto que se le puso.</w:t>
-      </w:r>
-    </w:p>
-    <w:p>
-      <w:pPr>
-        <w:spacing w:after="200" w:line="276" w:lineRule="auto"/>
-        <w:rPr>
-          <w:rFonts w:asciiTheme="majorHAnsi" w:eastAsiaTheme="majorEastAsia" w:hAnsiTheme="majorHAnsi" w:cstheme="majorBidi"/>
-          <w:b/>
-          <w:bCs/>
-          <w:color w:val="4F81BD" w:themeColor="accent1"/>
-          <w:sz w:val="28"/>
-          <w:szCs w:val="28"/>
-        </w:rPr>
-      </w:pPr>
-      <w:bookmarkStart w:id="20" w:name="_Toc451949608"/>
-      <w:bookmarkStart w:id="21" w:name="_Toc451949707"/>
-      <w:r>
-        <w:rPr>
-          <w:color w:val="4F81BD" w:themeColor="accent1"/>
-        </w:rPr>
-        <w:br w:type="page"/>
-      </w:r>
-    </w:p>
-    <w:p>
-      <w:pPr>
-        <w:pStyle w:val="Heading1"/>
-        <w:rPr>
-          <w:color w:val="4F81BD" w:themeColor="accent1"/>
-        </w:rPr>
-      </w:pPr>
+      <w:bookmarkStart w:id="26" w:name="_Toc452573789"/>
       <w:r>
         <w:rPr>
           <w:color w:val="4F81BD" w:themeColor="accent1"/>
@@ -2358,8 +3703,8 @@
         <w:lastRenderedPageBreak/>
         <w:t>Bibliografía</w:t>
       </w:r>
-      <w:bookmarkEnd w:id="20"/>
-      <w:bookmarkEnd w:id="21"/>
+      <w:bookmarkEnd w:id="25"/>
+      <w:bookmarkEnd w:id="26"/>
     </w:p>
     <w:p>
       <w:pPr>
@@ -2479,11 +3824,9 @@
         </w:rPr>
         <w:fldChar w:fldCharType="end"/>
       </w:r>
-      <w:bookmarkStart w:id="22" w:name="_GoBack"/>
-      <w:bookmarkEnd w:id="22"/>
     </w:p>
     <w:sectPr>
-      <w:footerReference w:type="default" r:id="rId13"/>
+      <w:footerReference w:type="default" r:id="rId19"/>
       <w:pgSz w:w="11906" w:h="16838"/>
       <w:pgMar w:top="720" w:right="720" w:bottom="720" w:left="720" w:header="708" w:footer="708" w:gutter="0"/>
       <w:pgNumType w:start="0"/>
@@ -2551,7 +3894,7 @@
             <w:noProof/>
             <w:lang w:val="es-ES"/>
           </w:rPr>
-          <w:t>7</w:t>
+          <w:t>1</w:t>
         </w:r>
         <w:r>
           <w:fldChar w:fldCharType="end"/>
@@ -2821,6 +4164,181 @@
     </w:lvl>
   </w:abstractNum>
   <w:abstractNum w:abstractNumId="2">
+    <w:nsid w:val="3CAA16B6"/>
+    <w:multiLevelType w:val="hybridMultilevel"/>
+    <w:tmpl w:val="D0061CAA"/>
+    <w:lvl w:ilvl="0" w:tplc="0409000F">
+      <w:start w:val="1"/>
+      <w:numFmt w:val="decimal"/>
+      <w:lvlText w:val="%1."/>
+      <w:lvlJc w:val="left"/>
+      <w:pPr>
+        <w:ind w:left="720" w:hanging="360"/>
+      </w:pPr>
+      <w:rPr>
+        <w:rFonts w:hint="default"/>
+      </w:rPr>
+    </w:lvl>
+    <w:lvl w:ilvl="1" w:tplc="04090019" w:tentative="1">
+      <w:start w:val="1"/>
+      <w:numFmt w:val="lowerLetter"/>
+      <w:lvlText w:val="%2."/>
+      <w:lvlJc w:val="left"/>
+      <w:pPr>
+        <w:ind w:left="1440" w:hanging="360"/>
+      </w:pPr>
+    </w:lvl>
+    <w:lvl w:ilvl="2" w:tplc="0409001B" w:tentative="1">
+      <w:start w:val="1"/>
+      <w:numFmt w:val="lowerRoman"/>
+      <w:lvlText w:val="%3."/>
+      <w:lvlJc w:val="right"/>
+      <w:pPr>
+        <w:ind w:left="2160" w:hanging="180"/>
+      </w:pPr>
+    </w:lvl>
+    <w:lvl w:ilvl="3" w:tplc="0409000F" w:tentative="1">
+      <w:start w:val="1"/>
+      <w:numFmt w:val="decimal"/>
+      <w:lvlText w:val="%4."/>
+      <w:lvlJc w:val="left"/>
+      <w:pPr>
+        <w:ind w:left="2880" w:hanging="360"/>
+      </w:pPr>
+    </w:lvl>
+    <w:lvl w:ilvl="4" w:tplc="04090019" w:tentative="1">
+      <w:start w:val="1"/>
+      <w:numFmt w:val="lowerLetter"/>
+      <w:lvlText w:val="%5."/>
+      <w:lvlJc w:val="left"/>
+      <w:pPr>
+        <w:ind w:left="3600" w:hanging="360"/>
+      </w:pPr>
+    </w:lvl>
+    <w:lvl w:ilvl="5" w:tplc="0409001B" w:tentative="1">
+      <w:start w:val="1"/>
+      <w:numFmt w:val="lowerRoman"/>
+      <w:lvlText w:val="%6."/>
+      <w:lvlJc w:val="right"/>
+      <w:pPr>
+        <w:ind w:left="4320" w:hanging="180"/>
+      </w:pPr>
+    </w:lvl>
+    <w:lvl w:ilvl="6" w:tplc="0409000F" w:tentative="1">
+      <w:start w:val="1"/>
+      <w:numFmt w:val="decimal"/>
+      <w:lvlText w:val="%7."/>
+      <w:lvlJc w:val="left"/>
+      <w:pPr>
+        <w:ind w:left="5040" w:hanging="360"/>
+      </w:pPr>
+    </w:lvl>
+    <w:lvl w:ilvl="7" w:tplc="04090019" w:tentative="1">
+      <w:start w:val="1"/>
+      <w:numFmt w:val="lowerLetter"/>
+      <w:lvlText w:val="%8."/>
+      <w:lvlJc w:val="left"/>
+      <w:pPr>
+        <w:ind w:left="5760" w:hanging="360"/>
+      </w:pPr>
+    </w:lvl>
+    <w:lvl w:ilvl="8" w:tplc="0409001B" w:tentative="1">
+      <w:start w:val="1"/>
+      <w:numFmt w:val="lowerRoman"/>
+      <w:lvlText w:val="%9."/>
+      <w:lvlJc w:val="right"/>
+      <w:pPr>
+        <w:ind w:left="6480" w:hanging="180"/>
+      </w:pPr>
+    </w:lvl>
+  </w:abstractNum>
+  <w:abstractNum w:abstractNumId="3">
+    <w:nsid w:val="44070D23"/>
+    <w:multiLevelType w:val="hybridMultilevel"/>
+    <w:tmpl w:val="41DACF02"/>
+    <w:lvl w:ilvl="0" w:tplc="0409000F">
+      <w:start w:val="1"/>
+      <w:numFmt w:val="decimal"/>
+      <w:lvlText w:val="%1."/>
+      <w:lvlJc w:val="left"/>
+      <w:pPr>
+        <w:ind w:left="720" w:hanging="360"/>
+      </w:pPr>
+    </w:lvl>
+    <w:lvl w:ilvl="1" w:tplc="04090019" w:tentative="1">
+      <w:start w:val="1"/>
+      <w:numFmt w:val="lowerLetter"/>
+      <w:lvlText w:val="%2."/>
+      <w:lvlJc w:val="left"/>
+      <w:pPr>
+        <w:ind w:left="1440" w:hanging="360"/>
+      </w:pPr>
+    </w:lvl>
+    <w:lvl w:ilvl="2" w:tplc="0409001B" w:tentative="1">
+      <w:start w:val="1"/>
+      <w:numFmt w:val="lowerRoman"/>
+      <w:lvlText w:val="%3."/>
+      <w:lvlJc w:val="right"/>
+      <w:pPr>
+        <w:ind w:left="2160" w:hanging="180"/>
+      </w:pPr>
+    </w:lvl>
+    <w:lvl w:ilvl="3" w:tplc="0409000F" w:tentative="1">
+      <w:start w:val="1"/>
+      <w:numFmt w:val="decimal"/>
+      <w:lvlText w:val="%4."/>
+      <w:lvlJc w:val="left"/>
+      <w:pPr>
+        <w:ind w:left="2880" w:hanging="360"/>
+      </w:pPr>
+    </w:lvl>
+    <w:lvl w:ilvl="4" w:tplc="04090019" w:tentative="1">
+      <w:start w:val="1"/>
+      <w:numFmt w:val="lowerLetter"/>
+      <w:lvlText w:val="%5."/>
+      <w:lvlJc w:val="left"/>
+      <w:pPr>
+        <w:ind w:left="3600" w:hanging="360"/>
+      </w:pPr>
+    </w:lvl>
+    <w:lvl w:ilvl="5" w:tplc="0409001B" w:tentative="1">
+      <w:start w:val="1"/>
+      <w:numFmt w:val="lowerRoman"/>
+      <w:lvlText w:val="%6."/>
+      <w:lvlJc w:val="right"/>
+      <w:pPr>
+        <w:ind w:left="4320" w:hanging="180"/>
+      </w:pPr>
+    </w:lvl>
+    <w:lvl w:ilvl="6" w:tplc="0409000F" w:tentative="1">
+      <w:start w:val="1"/>
+      <w:numFmt w:val="decimal"/>
+      <w:lvlText w:val="%7."/>
+      <w:lvlJc w:val="left"/>
+      <w:pPr>
+        <w:ind w:left="5040" w:hanging="360"/>
+      </w:pPr>
+    </w:lvl>
+    <w:lvl w:ilvl="7" w:tplc="04090019" w:tentative="1">
+      <w:start w:val="1"/>
+      <w:numFmt w:val="lowerLetter"/>
+      <w:lvlText w:val="%8."/>
+      <w:lvlJc w:val="left"/>
+      <w:pPr>
+        <w:ind w:left="5760" w:hanging="360"/>
+      </w:pPr>
+    </w:lvl>
+    <w:lvl w:ilvl="8" w:tplc="0409001B" w:tentative="1">
+      <w:start w:val="1"/>
+      <w:numFmt w:val="lowerRoman"/>
+      <w:lvlText w:val="%9."/>
+      <w:lvlJc w:val="right"/>
+      <w:pPr>
+        <w:ind w:left="6480" w:hanging="180"/>
+      </w:pPr>
+    </w:lvl>
+  </w:abstractNum>
+  <w:abstractNum w:abstractNumId="4">
     <w:nsid w:val="499467F2"/>
     <w:multiLevelType w:val="hybridMultilevel"/>
     <w:tmpl w:val="0A1E6BD2"/>
@@ -2933,6 +4451,92 @@
       </w:rPr>
     </w:lvl>
   </w:abstractNum>
+  <w:abstractNum w:abstractNumId="5">
+    <w:nsid w:val="70BA5469"/>
+    <w:multiLevelType w:val="hybridMultilevel"/>
+    <w:tmpl w:val="05EEF4C2"/>
+    <w:lvl w:ilvl="0" w:tplc="0409000F">
+      <w:start w:val="1"/>
+      <w:numFmt w:val="decimal"/>
+      <w:lvlText w:val="%1."/>
+      <w:lvlJc w:val="left"/>
+      <w:pPr>
+        <w:ind w:left="720" w:hanging="360"/>
+      </w:pPr>
+    </w:lvl>
+    <w:lvl w:ilvl="1" w:tplc="04090019" w:tentative="1">
+      <w:start w:val="1"/>
+      <w:numFmt w:val="lowerLetter"/>
+      <w:lvlText w:val="%2."/>
+      <w:lvlJc w:val="left"/>
+      <w:pPr>
+        <w:ind w:left="1440" w:hanging="360"/>
+      </w:pPr>
+    </w:lvl>
+    <w:lvl w:ilvl="2" w:tplc="0409001B" w:tentative="1">
+      <w:start w:val="1"/>
+      <w:numFmt w:val="lowerRoman"/>
+      <w:lvlText w:val="%3."/>
+      <w:lvlJc w:val="right"/>
+      <w:pPr>
+        <w:ind w:left="2160" w:hanging="180"/>
+      </w:pPr>
+    </w:lvl>
+    <w:lvl w:ilvl="3" w:tplc="0409000F" w:tentative="1">
+      <w:start w:val="1"/>
+      <w:numFmt w:val="decimal"/>
+      <w:lvlText w:val="%4."/>
+      <w:lvlJc w:val="left"/>
+      <w:pPr>
+        <w:ind w:left="2880" w:hanging="360"/>
+      </w:pPr>
+    </w:lvl>
+    <w:lvl w:ilvl="4" w:tplc="04090019" w:tentative="1">
+      <w:start w:val="1"/>
+      <w:numFmt w:val="lowerLetter"/>
+      <w:lvlText w:val="%5."/>
+      <w:lvlJc w:val="left"/>
+      <w:pPr>
+        <w:ind w:left="3600" w:hanging="360"/>
+      </w:pPr>
+    </w:lvl>
+    <w:lvl w:ilvl="5" w:tplc="0409001B" w:tentative="1">
+      <w:start w:val="1"/>
+      <w:numFmt w:val="lowerRoman"/>
+      <w:lvlText w:val="%6."/>
+      <w:lvlJc w:val="right"/>
+      <w:pPr>
+        <w:ind w:left="4320" w:hanging="180"/>
+      </w:pPr>
+    </w:lvl>
+    <w:lvl w:ilvl="6" w:tplc="0409000F" w:tentative="1">
+      <w:start w:val="1"/>
+      <w:numFmt w:val="decimal"/>
+      <w:lvlText w:val="%7."/>
+      <w:lvlJc w:val="left"/>
+      <w:pPr>
+        <w:ind w:left="5040" w:hanging="360"/>
+      </w:pPr>
+    </w:lvl>
+    <w:lvl w:ilvl="7" w:tplc="04090019" w:tentative="1">
+      <w:start w:val="1"/>
+      <w:numFmt w:val="lowerLetter"/>
+      <w:lvlText w:val="%8."/>
+      <w:lvlJc w:val="left"/>
+      <w:pPr>
+        <w:ind w:left="5760" w:hanging="360"/>
+      </w:pPr>
+    </w:lvl>
+    <w:lvl w:ilvl="8" w:tplc="0409001B" w:tentative="1">
+      <w:start w:val="1"/>
+      <w:numFmt w:val="lowerRoman"/>
+      <w:lvlText w:val="%9."/>
+      <w:lvlJc w:val="right"/>
+      <w:pPr>
+        <w:ind w:left="6480" w:hanging="180"/>
+      </w:pPr>
+    </w:lvl>
+  </w:abstractNum>
   <w:num w:numId="1">
     <w:abstractNumId w:val="1"/>
   </w:num>
@@ -2940,7 +4544,16 @@
     <w:abstractNumId w:val="0"/>
   </w:num>
   <w:num w:numId="3">
+    <w:abstractNumId w:val="4"/>
+  </w:num>
+  <w:num w:numId="4">
+    <w:abstractNumId w:val="5"/>
+  </w:num>
+  <w:num w:numId="5">
     <w:abstractNumId w:val="2"/>
+  </w:num>
+  <w:num w:numId="6">
+    <w:abstractNumId w:val="3"/>
   </w:num>
 </w:numbering>
 </file>
@@ -3378,6 +4991,17 @@
     <w:unhideWhenUsed/>
     <w:rsid w:val="00814E99"/>
   </w:style>
+  <w:style w:type="paragraph" w:styleId="ListParagraph">
+    <w:name w:val="List Paragraph"/>
+    <w:basedOn w:val="Normal"/>
+    <w:uiPriority w:val="34"/>
+    <w:qFormat/>
+    <w:rsid w:val="002167F0"/>
+    <w:pPr>
+      <w:ind w:left="720"/>
+      <w:contextualSpacing/>
+    </w:pPr>
+  </w:style>
 </w:styles>
 </file>
 
@@ -3814,6 +5438,17 @@
     <w:unhideWhenUsed/>
     <w:rsid w:val="00814E99"/>
   </w:style>
+  <w:style w:type="paragraph" w:styleId="ListParagraph">
+    <w:name w:val="List Paragraph"/>
+    <w:basedOn w:val="Normal"/>
+    <w:uiPriority w:val="34"/>
+    <w:qFormat/>
+    <w:rsid w:val="002167F0"/>
+    <w:pPr>
+      <w:ind w:left="720"/>
+      <w:contextualSpacing/>
+    </w:pPr>
+  </w:style>
 </w:styles>
 </file>
 
@@ -4176,7 +5811,7 @@
 </file>
 
 <file path=customXml/itemProps1.xml><?xml version="1.0" encoding="utf-8"?>
-<ds:datastoreItem xmlns:ds="http://schemas.openxmlformats.org/officeDocument/2006/customXml" ds:itemID="{277C34EB-EF90-4BDC-BCA3-91770EECE4E2}">
+<ds:datastoreItem xmlns:ds="http://schemas.openxmlformats.org/officeDocument/2006/customXml" ds:itemID="{D17B42AC-9660-4319-97B3-D80CE0F290B5}">
   <ds:schemaRefs>
     <ds:schemaRef ds:uri="http://schemas.openxmlformats.org/officeDocument/2006/bibliography"/>
   </ds:schemaRefs>

</xml_diff>